<commit_message>
Moving Code over to skeletonCode
</commit_message>
<xml_diff>
--- a/RobotWriter2025/SystemManualOS_20180106.docx
+++ b/RobotWriter2025/SystemManualOS_20180106.docx
@@ -959,6 +959,52 @@
           </w:p>
         </w:tc>
       </w:tr>
+      <w:tr>
+        <w:trPr>
+          <w:trHeight w:val="661"/>
+        </w:trPr>
+        <w:tc>
+          <w:tcPr>
+            <w:tcW w:w="1696" w:type="dxa"/>
+          </w:tcPr>
+          <w:p/>
+        </w:tc>
+        <w:tc>
+          <w:tcPr>
+            <w:tcW w:w="1701" w:type="dxa"/>
+          </w:tcPr>
+          <w:p/>
+        </w:tc>
+        <w:tc>
+          <w:tcPr>
+            <w:tcW w:w="5619" w:type="dxa"/>
+          </w:tcPr>
+          <w:p/>
+        </w:tc>
+      </w:tr>
+      <w:tr>
+        <w:trPr>
+          <w:trHeight w:val="661"/>
+        </w:trPr>
+        <w:tc>
+          <w:tcPr>
+            <w:tcW w:w="1696" w:type="dxa"/>
+          </w:tcPr>
+          <w:p/>
+        </w:tc>
+        <w:tc>
+          <w:tcPr>
+            <w:tcW w:w="1701" w:type="dxa"/>
+          </w:tcPr>
+          <w:p/>
+        </w:tc>
+        <w:tc>
+          <w:tcPr>
+            <w:tcW w:w="5619" w:type="dxa"/>
+          </w:tcPr>
+          <w:p/>
+        </w:tc>
+      </w:tr>
     </w:tbl>
     <w:p>
       <w:r>
@@ -1061,6 +1107,7 @@
         <w:ind w:left="720"/>
       </w:pPr>
       <w:r>
+        <w:lastRenderedPageBreak/>
         <w:t>Return value</w:t>
       </w:r>
       <w:r>
@@ -1130,7 +1177,6 @@
         <w:ind w:left="720"/>
       </w:pPr>
       <w:r>
-        <w:lastRenderedPageBreak/>
         <w:t>filename</w:t>
       </w:r>
       <w:r>
@@ -1770,6 +1816,7 @@
         <w:pStyle w:val="Heading1"/>
       </w:pPr>
       <w:r>
+        <w:lastRenderedPageBreak/>
         <w:t>Testing Information</w:t>
       </w:r>
     </w:p>
@@ -1796,7 +1843,6 @@
               <w:jc w:val="center"/>
             </w:pPr>
             <w:r>
-              <w:lastRenderedPageBreak/>
               <w:t>Function</w:t>
             </w:r>
           </w:p>
@@ -3365,6 +3411,7 @@
           <w:p>
             <w:proofErr w:type="gramStart"/>
             <w:r>
+              <w:lastRenderedPageBreak/>
               <w:t>main(</w:t>
             </w:r>
             <w:proofErr w:type="gramEnd"/>
@@ -3453,11 +3500,7 @@
               <w:t xml:space="preserve"> and</w:t>
             </w:r>
             <w:r>
-              <w:t xml:space="preserve"> </w:t>
-            </w:r>
-            <w:r>
-              <w:lastRenderedPageBreak/>
-              <w:t>program ends successfully</w:t>
+              <w:t xml:space="preserve"> program ends successfully</w:t>
             </w:r>
           </w:p>
         </w:tc>
@@ -4832,6 +4875,19 @@
       </w:tblBorders>
     </w:tblPr>
   </w:style>
+  <w:style w:type="character" w:styleId="HTMLCode">
+    <w:name w:val="HTML Code"/>
+    <w:basedOn w:val="DefaultParagraphFont"/>
+    <w:uiPriority w:val="99"/>
+    <w:semiHidden/>
+    <w:unhideWhenUsed/>
+    <w:rsid w:val="00304325"/>
+    <w:rPr>
+      <w:rFonts w:ascii="Courier New" w:eastAsia="Times New Roman" w:hAnsi="Courier New" w:cs="Courier New"/>
+      <w:sz w:val="20"/>
+      <w:szCs w:val="20"/>
+    </w:rPr>
+  </w:style>
 </w:styles>
 </file>
 

</xml_diff>

<commit_message>
Final commit: adding flowcharts updating system manual
</commit_message>
<xml_diff>
--- a/RobotWriter2025/SystemManualOS_20180106.docx
+++ b/RobotWriter2025/SystemManualOS_20180106.docx
@@ -23,11 +23,9 @@
       <w:r>
         <w:t>Oliver Stewart</w:t>
       </w:r>
-    </w:p>
-    <w:p>
-      <w:pPr>
-        <w:jc w:val="right"/>
-      </w:pPr>
+      <w:r>
+        <w:t xml:space="preserve"> </w:t>
+      </w:r>
       <w:r>
         <w:t>2018010</w:t>
       </w:r>
@@ -68,61 +66,245 @@
     </w:p>
     <w:p>
       <w:r>
-        <w:t>This software controls a two-axis drawing robot by generating and sending G-Code commands based on text provided by the user.</w:t>
-      </w:r>
-      <w:r>
-        <w:br/>
-        <w:t>The program loads a font definition (SingleStrokeFont.txt), which contains stroke-based descriptions of all ASCII characters. Each character is stored as a list of pen-up and pen-down movements with associated X/Y coordinates.</w:t>
-      </w:r>
-    </w:p>
-    <w:p>
-      <w:r>
-        <w:t>The user provides:</w:t>
-      </w:r>
-    </w:p>
-    <w:p>
-      <w:pPr>
-        <w:numPr>
-          <w:ilvl w:val="0"/>
-          <w:numId w:val="1"/>
-        </w:numPr>
-      </w:pPr>
-      <w:r>
-        <w:t>A text file containing the message to draw</w:t>
-      </w:r>
-    </w:p>
-    <w:p>
-      <w:pPr>
-        <w:numPr>
-          <w:ilvl w:val="0"/>
-          <w:numId w:val="1"/>
-        </w:numPr>
-      </w:pPr>
-      <w:r>
-        <w:t>A desired character height between 4–10 mm</w:t>
-      </w:r>
-    </w:p>
-    <w:p>
-      <w:r>
-        <w:t>The program then:</w:t>
-      </w:r>
-    </w:p>
-    <w:p>
-      <w:pPr>
-        <w:numPr>
-          <w:ilvl w:val="0"/>
-          <w:numId w:val="2"/>
-        </w:numPr>
-      </w:pPr>
-      <w:r>
+        <w:t>The Robot Writer software is designed to convert a plain text file into a sequence of G-code style drawing instructions that can be executed by the pen-plotting robot. When the program begins, it attempts to open the serial communication port specified in the configuration. If this connection cannot be established, the program terminates, since all later operations require communication with the robot. Once the port is open, the user is prompted to enter the name of a text file and a desired character height between four and ten millimetres. The height chosen by the user determines the scaling factor that will later be applied to every stroke of every character.</w:t>
+      </w:r>
+    </w:p>
+    <w:p>
+      <w:r>
+        <w:t xml:space="preserve">Before any drawing occurs, the program sends a newline to the robot and waits until the robot returns a dollar symbol, which indicates that it is awake and ready to receive movement commands. The robot is then placed at the starting position with the pen raised. At this stage, the program loads two files: the text file provided by the user, and the </w:t>
+      </w:r>
+      <w:proofErr w:type="spellStart"/>
+      <w:r>
+        <w:t>SingleStrokeFont</w:t>
+      </w:r>
+      <w:proofErr w:type="spellEnd"/>
+      <w:r>
+        <w:t xml:space="preserve"> file that defines the stroke data for every ASCII character. The text file is simply read character by character into a buffer. The font file contains blocks of stroke definitions, each beginning with a unique marker</w:t>
+      </w:r>
+      <w:r>
+        <w:t xml:space="preserve"> (999) the ASCII code and number of strokes. Based on the number of strokes defined in the first line of the character the next lines all provide</w:t>
+      </w:r>
+      <w:r>
+        <w:t xml:space="preserve"> a series of (x, y, pen) values that describe </w:t>
+      </w:r>
+      <w:r>
+        <w:t xml:space="preserve">a stroke to the </w:t>
+      </w:r>
+      <w:proofErr w:type="spellStart"/>
+      <w:proofErr w:type="gramStart"/>
+      <w:r>
+        <w:t>x,y</w:t>
+      </w:r>
+      <w:proofErr w:type="spellEnd"/>
+      <w:proofErr w:type="gramEnd"/>
+      <w:r>
+        <w:t xml:space="preserve"> position with pen either up (0) or down and drawing (1)</w:t>
+      </w:r>
+      <w:r>
+        <w:t>. This information is stored in an array of structures so that, for any ASCII value, the program can immediately access the correct list of strokes and the natural width of that character.</w:t>
+      </w:r>
+    </w:p>
+    <w:p>
+      <w:r>
+        <w:t>Because the font has a fixed design height of eighteen units, the program calculates a scaling factor by dividing the user’s chosen height by eighteen. The same factor is used later to scale character widths, vertical dimensions and the spacing between characters. The main drawing stage operates by stepping through every character that was loaded from the text file. Special cases are handled first: newline characters cause the drawing position to drop to a lower line on the page, and spaces cause the pen to move horizontally without drawing. Before drawing any non-space character, the program estimates the width of the next word by adding together the widths of all characters up to the next space or newline. If adding this word would exceed the allowable line width, the program moves to a new line automatically.</w:t>
+      </w:r>
+    </w:p>
+    <w:p>
+      <w:r>
+        <w:t xml:space="preserve">For ordinary printable characters, the program retrieves the correct stroke list from the font data. Each stroke coordinate is scaled using the previously calculated factor and shifted by the current drawing position. After all strokes in a character have been executed, the current drawing position is advanced by the scaled width of that character plus a small spacing </w:t>
+      </w:r>
+      <w:proofErr w:type="gramStart"/>
+      <w:r>
+        <w:t>value</w:t>
+      </w:r>
+      <w:proofErr w:type="gramEnd"/>
+      <w:r>
+        <w:t xml:space="preserve"> so the next character does not collide with it.</w:t>
+      </w:r>
+    </w:p>
+    <w:p>
+      <w:r>
+        <w:t>This process continues until the end of the text buffer is reached. When no more characters remain, the pen is lifted and the robot is instructed to return to the origin. Finally, the serial port is closed to ensure the connection is terminated cleanly. Throughout this process, the program relies on several well-defined internal data structures. One array</w:t>
+      </w:r>
+      <w:r>
+        <w:t xml:space="preserve"> of structs</w:t>
+      </w:r>
+      <w:r>
+        <w:t xml:space="preserve"> stores the entire stroke definition for all ASCII characters, including stroke counts, stroke coordinates and character widths. Another array stores the contents of the user’s text file. Inputs to the system therefore consist of the font file, the user’s text file and the numerical height value, while the outputs consist solely of the G-code-style commands sent to the robot. </w:t>
+      </w:r>
+    </w:p>
+    <w:p>
+      <w:pPr>
+        <w:pStyle w:val="Heading1"/>
         <w:rPr>
-          <w:b/>
-          <w:bCs/>
+          <w:rFonts w:asciiTheme="minorHAnsi" w:eastAsiaTheme="minorEastAsia" w:hAnsiTheme="minorHAnsi" w:cstheme="minorBidi"/>
+          <w:color w:val="auto"/>
+          <w:sz w:val="22"/>
+          <w:szCs w:val="20"/>
         </w:rPr>
-        <w:t>Loads the font file</w:t>
-      </w:r>
-      <w:r>
-        <w:t xml:space="preserve"> and stores all stroke data into an array of </w:t>
+      </w:pPr>
+      <w:r>
+        <w:lastRenderedPageBreak/>
+        <w:t>Project Files</w:t>
+      </w:r>
+    </w:p>
+    <w:p>
+      <w:r>
+        <w:t xml:space="preserve">The </w:t>
+      </w:r>
+      <w:proofErr w:type="spellStart"/>
+      <w:r>
+        <w:t>main.c</w:t>
+      </w:r>
+      <w:proofErr w:type="spellEnd"/>
+      <w:r>
+        <w:t xml:space="preserve"> file contains the overall program flow</w:t>
+      </w:r>
+      <w:r>
+        <w:t xml:space="preserve"> and</w:t>
+      </w:r>
+      <w:r>
+        <w:t xml:space="preserve"> manages user input</w:t>
+      </w:r>
+      <w:r>
+        <w:t>. It also</w:t>
+      </w:r>
+      <w:r>
+        <w:t xml:space="preserve"> loads both the text file and the font file</w:t>
+      </w:r>
+      <w:r>
+        <w:t xml:space="preserve"> </w:t>
+      </w:r>
+      <w:r>
+        <w:t>as well as</w:t>
+      </w:r>
+      <w:r>
+        <w:t xml:space="preserve"> calculat</w:t>
+      </w:r>
+      <w:r>
+        <w:t>ing</w:t>
+      </w:r>
+      <w:r>
+        <w:t xml:space="preserve"> the required scaling factor</w:t>
+      </w:r>
+      <w:r>
+        <w:t xml:space="preserve"> </w:t>
+      </w:r>
+      <w:r>
+        <w:t xml:space="preserve">using </w:t>
+      </w:r>
+      <w:r>
+        <w:t>functions</w:t>
+      </w:r>
+      <w:r>
+        <w:t xml:space="preserve"> from </w:t>
+      </w:r>
+      <w:proofErr w:type="spellStart"/>
+      <w:r>
+        <w:t>font.h</w:t>
+      </w:r>
+      <w:proofErr w:type="spellEnd"/>
+      <w:r>
+        <w:t xml:space="preserve"> and </w:t>
+      </w:r>
+      <w:proofErr w:type="spellStart"/>
+      <w:r>
+        <w:t>text.h</w:t>
+      </w:r>
+      <w:proofErr w:type="spellEnd"/>
+      <w:r>
+        <w:t xml:space="preserve">. </w:t>
+      </w:r>
+      <w:r>
+        <w:t>T</w:t>
+      </w:r>
+      <w:r>
+        <w:t>hen</w:t>
+      </w:r>
+      <w:r>
+        <w:t xml:space="preserve"> it</w:t>
+      </w:r>
+      <w:r>
+        <w:t xml:space="preserve"> issues all drawing commands</w:t>
+      </w:r>
+      <w:r>
+        <w:t xml:space="preserve"> handling</w:t>
+      </w:r>
+      <w:r>
+        <w:t xml:space="preserve"> special cases such as new lines, spaces, line wrapping and page overflow. All movement instructions and pen-control signals originate from functions defined here. </w:t>
+      </w:r>
+    </w:p>
+    <w:p>
+      <w:r>
+        <w:t xml:space="preserve">The </w:t>
+      </w:r>
+      <w:proofErr w:type="spellStart"/>
+      <w:r>
+        <w:t>serial.c</w:t>
+      </w:r>
+      <w:proofErr w:type="spellEnd"/>
+      <w:r>
+        <w:t xml:space="preserve"> and </w:t>
+      </w:r>
+      <w:proofErr w:type="spellStart"/>
+      <w:r>
+        <w:t>serial.h</w:t>
+      </w:r>
+      <w:proofErr w:type="spellEnd"/>
+      <w:r>
+        <w:t xml:space="preserve"> files provide the high-level communication interface used by the main program. They contain the functions that open and close the RS232 port, send data to the robot, print command buffers and wait for robot replies. During development this is the most common configuration point, as it must match the port assigned by the computer. Earlier versions of the project supported multiple operating systems with conditional compilation that selected different serial behaviour depending on platform macros; these sections are where such conditional compilation would be applied if additional platforms were supported.</w:t>
+      </w:r>
+    </w:p>
+    <w:p>
+      <w:r>
+        <w:t>The lower-level serial driver is implemented in rs232.c and rs</w:t>
+      </w:r>
+      <w:proofErr w:type="gramStart"/>
+      <w:r>
+        <w:t>232.h.</w:t>
+      </w:r>
+      <w:proofErr w:type="gramEnd"/>
+      <w:r>
+        <w:t xml:space="preserve"> These files communicate directly with the Windows API to transmit bytes, configure baud rate, control signal lines and manage port timeouts. </w:t>
+      </w:r>
+      <w:r>
+        <w:t>T</w:t>
+      </w:r>
+      <w:r>
+        <w:t>his layer</w:t>
+      </w:r>
+      <w:r>
+        <w:t xml:space="preserve"> </w:t>
+      </w:r>
+      <w:r>
+        <w:t>perform</w:t>
+      </w:r>
+      <w:r>
+        <w:t>s</w:t>
+      </w:r>
+      <w:r>
+        <w:t xml:space="preserve"> the actual data transfer. Conditional compilation blocks appear in these files to separate Windows behaviour from Linux or macOS implementations.</w:t>
+      </w:r>
+    </w:p>
+    <w:p>
+      <w:r>
+        <w:t xml:space="preserve">The </w:t>
+      </w:r>
+      <w:proofErr w:type="spellStart"/>
+      <w:r>
+        <w:t>font.c</w:t>
+      </w:r>
+      <w:proofErr w:type="spellEnd"/>
+      <w:r>
+        <w:t xml:space="preserve"> and </w:t>
+      </w:r>
+      <w:proofErr w:type="spellStart"/>
+      <w:r>
+        <w:t>font.h</w:t>
+      </w:r>
+      <w:proofErr w:type="spellEnd"/>
+      <w:r>
+        <w:t xml:space="preserve"> files handle all font-related processing. The font loader reads the external SingleStrokeFont.txt file, which contains a stroke-based definition for each ASCII character. The loader extracts every stroke’s x-coordinate, y-coordinate and pen state, stores these in an array of </w:t>
       </w:r>
       <w:proofErr w:type="spellStart"/>
       <w:r>
@@ -130,593 +312,104 @@
       </w:r>
       <w:proofErr w:type="spellEnd"/>
       <w:r>
-        <w:t xml:space="preserve"> structures.</w:t>
-      </w:r>
-    </w:p>
-    <w:p>
-      <w:pPr>
-        <w:numPr>
-          <w:ilvl w:val="0"/>
-          <w:numId w:val="2"/>
-        </w:numPr>
-      </w:pPr>
-      <w:r>
-        <w:rPr>
-          <w:b/>
-          <w:bCs/>
-        </w:rPr>
-        <w:t>Loads the user’s text file</w:t>
-      </w:r>
-      <w:r>
-        <w:t xml:space="preserve"> into a buffer for processing.</w:t>
-      </w:r>
-    </w:p>
-    <w:p>
-      <w:pPr>
-        <w:numPr>
-          <w:ilvl w:val="0"/>
-          <w:numId w:val="2"/>
-        </w:numPr>
-      </w:pPr>
-      <w:r>
-        <w:rPr>
-          <w:b/>
-          <w:bCs/>
-        </w:rPr>
-        <w:t>Calculates a scaling factor</w:t>
-      </w:r>
-      <w:r>
-        <w:t xml:space="preserve"> so the strokes match the requested physical size.</w:t>
-      </w:r>
-    </w:p>
-    <w:p>
-      <w:pPr>
-        <w:numPr>
-          <w:ilvl w:val="0"/>
-          <w:numId w:val="2"/>
-        </w:numPr>
-      </w:pPr>
-      <w:r>
-        <w:rPr>
-          <w:b/>
-          <w:bCs/>
-        </w:rPr>
-        <w:t>Parses the text</w:t>
-      </w:r>
-      <w:r>
-        <w:t>, handling special characters:</w:t>
-      </w:r>
-    </w:p>
-    <w:p>
-      <w:pPr>
-        <w:numPr>
-          <w:ilvl w:val="1"/>
-          <w:numId w:val="2"/>
-        </w:numPr>
-      </w:pPr>
-      <w:r>
-        <w:t>Space → move the robot arm right without drawing</w:t>
-      </w:r>
-    </w:p>
-    <w:p>
-      <w:pPr>
-        <w:numPr>
-          <w:ilvl w:val="1"/>
-          <w:numId w:val="2"/>
-        </w:numPr>
-      </w:pPr>
-      <w:r>
-        <w:t>Newline → lower the Y-position and reset X</w:t>
-      </w:r>
-    </w:p>
-    <w:p>
-      <w:pPr>
-        <w:numPr>
-          <w:ilvl w:val="0"/>
-          <w:numId w:val="2"/>
-        </w:numPr>
-      </w:pPr>
-      <w:r>
-        <w:rPr>
-          <w:b/>
-          <w:bCs/>
-        </w:rPr>
-        <w:t>Performs word-wrapping</w:t>
-      </w:r>
-      <w:r>
-        <w:t xml:space="preserve"> using </w:t>
-      </w:r>
-      <w:proofErr w:type="spellStart"/>
+        <w:t xml:space="preserve"> structs and records the width of each character.</w:t>
+      </w:r>
+      <w:r>
+        <w:t xml:space="preserve"> F</w:t>
+      </w:r>
+      <w:r>
+        <w:t>urthermore</w:t>
+      </w:r>
+      <w:r>
+        <w:t>,</w:t>
+      </w:r>
+      <w:r>
+        <w:t xml:space="preserve"> the</w:t>
+      </w:r>
+      <w:r>
+        <w:t xml:space="preserve"> scaling factor and calculating the width of upcoming words for line wrapping</w:t>
+      </w:r>
+      <w:r>
+        <w:t xml:space="preserve"> are contained within this file</w:t>
+      </w:r>
+      <w:r>
+        <w:t>. During development</w:t>
+      </w:r>
+      <w:r>
+        <w:t xml:space="preserve"> errors that arise due to the </w:t>
+      </w:r>
+      <w:r>
+        <w:t xml:space="preserve">SingleStrokeFont.txt file </w:t>
+      </w:r>
       <w:proofErr w:type="gramStart"/>
       <w:r>
-        <w:t>getWordWidth</w:t>
-      </w:r>
-      <w:proofErr w:type="spellEnd"/>
-      <w:r>
-        <w:t>(</w:t>
+        <w:t>are</w:t>
       </w:r>
       <w:proofErr w:type="gramEnd"/>
       <w:r>
-        <w:t>) to prevent exceeding the maximum line width.</w:t>
-      </w:r>
-    </w:p>
-    <w:p>
-      <w:pPr>
-        <w:numPr>
-          <w:ilvl w:val="0"/>
-          <w:numId w:val="2"/>
-        </w:numPr>
-      </w:pPr>
-      <w:r>
-        <w:rPr>
-          <w:b/>
-          <w:bCs/>
-        </w:rPr>
-        <w:t>Converts each character into G-Code</w:t>
-      </w:r>
-      <w:r>
-        <w:t>, sending a combination of:</w:t>
-      </w:r>
-    </w:p>
-    <w:p>
-      <w:pPr>
-        <w:numPr>
-          <w:ilvl w:val="1"/>
-          <w:numId w:val="2"/>
-        </w:numPr>
-      </w:pPr>
-      <w:r>
-        <w:t>S0 → pen up</w:t>
-      </w:r>
-    </w:p>
-    <w:p>
-      <w:pPr>
-        <w:numPr>
-          <w:ilvl w:val="1"/>
-          <w:numId w:val="2"/>
-        </w:numPr>
-      </w:pPr>
-      <w:r>
-        <w:t>S1000 → pen down</w:t>
-      </w:r>
-    </w:p>
-    <w:p>
-      <w:pPr>
-        <w:numPr>
-          <w:ilvl w:val="1"/>
-          <w:numId w:val="2"/>
-        </w:numPr>
-      </w:pPr>
-      <w:r>
-        <w:t>G0 / G1 → rapid or drawing moves</w:t>
-      </w:r>
-    </w:p>
-    <w:p>
-      <w:r>
-        <w:t>After completing the drawing, the robot returns to (0,0) with the pen raised.</w:t>
-      </w:r>
-    </w:p>
-    <w:p>
-      <w:r>
-        <w:t xml:space="preserve">A debug mode is included to allow development and testing </w:t>
-      </w:r>
-      <w:r>
-        <w:rPr>
-          <w:i/>
-          <w:iCs/>
-        </w:rPr>
-        <w:t>without</w:t>
-      </w:r>
-      <w:r>
-        <w:t xml:space="preserve"> the physical robot. This mode replaces all serial-communication functions with simple printed output, enabling easy testing using the online G-Code simulator.</w:t>
+        <w:t xml:space="preserve"> managed within these files.</w:t>
+      </w:r>
+    </w:p>
+    <w:p>
+      <w:r>
+        <w:t xml:space="preserve">The </w:t>
+      </w:r>
+      <w:proofErr w:type="spellStart"/>
+      <w:r>
+        <w:t>text.c</w:t>
+      </w:r>
+      <w:proofErr w:type="spellEnd"/>
+      <w:r>
+        <w:t xml:space="preserve"> and </w:t>
+      </w:r>
+      <w:proofErr w:type="spellStart"/>
+      <w:r>
+        <w:t>text.h</w:t>
+      </w:r>
+      <w:proofErr w:type="spellEnd"/>
+      <w:r>
+        <w:t xml:space="preserve"> files are responsible for reading the user’s input file into a character buffer. The loader reads one character at a time until the end of the file or the defined maximum length is reached. The header file defines this maximum permitted size. Any adjustments required to load larger text files, or changes to the maximum buffer length for safety, are made here.</w:t>
+      </w:r>
+    </w:p>
+    <w:p>
+      <w:r>
+        <w:t xml:space="preserve">The </w:t>
+      </w:r>
+      <w:proofErr w:type="spellStart"/>
+      <w:r>
+        <w:t>types.h</w:t>
+      </w:r>
+      <w:proofErr w:type="spellEnd"/>
+      <w:r>
+        <w:t xml:space="preserve"> file </w:t>
+      </w:r>
+      <w:r>
+        <w:t>defines</w:t>
+      </w:r>
+      <w:r>
+        <w:t xml:space="preserve"> the Stroke structure and the </w:t>
+      </w:r>
+      <w:proofErr w:type="spellStart"/>
+      <w:r>
+        <w:t>CharacterData</w:t>
+      </w:r>
+      <w:proofErr w:type="spellEnd"/>
+      <w:r>
+        <w:t xml:space="preserve"> structure used by the font system, along with constants such as MAX_STROKES. If different character sets, larger stroke counts or modified structure layouts are introduced during development, this file is the point where such edits are made.</w:t>
+      </w:r>
+    </w:p>
+    <w:p>
+      <w:r>
+        <w:t>The program also relies on external data files, including SingleStrokeFont.txt, which defines the geometry of the entire font, and any user-provided text file which supplies the content to be written. These files must be present and readable in the program’s working directory for the Robot Writer to operate correctly.</w:t>
       </w:r>
     </w:p>
     <w:p/>
     <w:p/>
-    <w:p/>
-    <w:p/>
-    <w:p/>
-    <w:p>
-      <w:pPr>
-        <w:pStyle w:val="Heading1"/>
-      </w:pPr>
-      <w:r>
-        <w:lastRenderedPageBreak/>
-        <w:t>Project Files</w:t>
-      </w:r>
-    </w:p>
-    <w:p>
-      <w:r>
-        <w:t>(Maximum 1 page)</w:t>
-      </w:r>
-    </w:p>
-    <w:tbl>
-      <w:tblPr>
-        <w:tblW w:w="0" w:type="auto"/>
-        <w:tblCellSpacing w:w="15" w:type="dxa"/>
-        <w:tblCellMar>
-          <w:top w:w="15" w:type="dxa"/>
-          <w:left w:w="15" w:type="dxa"/>
-          <w:bottom w:w="15" w:type="dxa"/>
-          <w:right w:w="15" w:type="dxa"/>
-        </w:tblCellMar>
-        <w:tblLook w:val="04A0" w:firstRow="1" w:lastRow="0" w:firstColumn="1" w:lastColumn="0" w:noHBand="0" w:noVBand="1"/>
-      </w:tblPr>
-      <w:tblGrid>
-        <w:gridCol w:w="1940"/>
-        <w:gridCol w:w="7086"/>
-      </w:tblGrid>
-      <w:tr>
-        <w:trPr>
-          <w:tblHeader/>
-          <w:tblCellSpacing w:w="15" w:type="dxa"/>
-        </w:trPr>
-        <w:tc>
-          <w:tcPr>
-            <w:tcW w:w="0" w:type="auto"/>
-            <w:vAlign w:val="center"/>
-            <w:hideMark/>
-          </w:tcPr>
-          <w:p>
-            <w:pPr>
-              <w:rPr>
-                <w:b/>
-                <w:bCs/>
-              </w:rPr>
-            </w:pPr>
-            <w:r>
-              <w:rPr>
-                <w:b/>
-                <w:bCs/>
-              </w:rPr>
-              <w:t>File</w:t>
-            </w:r>
-          </w:p>
-        </w:tc>
-        <w:tc>
-          <w:tcPr>
-            <w:tcW w:w="0" w:type="auto"/>
-            <w:vAlign w:val="center"/>
-            <w:hideMark/>
-          </w:tcPr>
-          <w:p>
-            <w:pPr>
-              <w:rPr>
-                <w:b/>
-                <w:bCs/>
-              </w:rPr>
-            </w:pPr>
-            <w:r>
-              <w:rPr>
-                <w:b/>
-                <w:bCs/>
-              </w:rPr>
-              <w:t>Description</w:t>
-            </w:r>
-          </w:p>
-        </w:tc>
-      </w:tr>
-      <w:tr>
-        <w:trPr>
-          <w:tblCellSpacing w:w="15" w:type="dxa"/>
-        </w:trPr>
-        <w:tc>
-          <w:tcPr>
-            <w:tcW w:w="0" w:type="auto"/>
-            <w:vAlign w:val="center"/>
-            <w:hideMark/>
-          </w:tcPr>
-          <w:p>
-            <w:proofErr w:type="spellStart"/>
-            <w:r>
-              <w:rPr>
-                <w:b/>
-                <w:bCs/>
-              </w:rPr>
-              <w:t>main.c</w:t>
-            </w:r>
-            <w:proofErr w:type="spellEnd"/>
-          </w:p>
-        </w:tc>
-        <w:tc>
-          <w:tcPr>
-            <w:tcW w:w="0" w:type="auto"/>
-            <w:vAlign w:val="center"/>
-            <w:hideMark/>
-          </w:tcPr>
-          <w:p>
-            <w:r>
-              <w:t>Controls program flow, handles user input, parsing text, wrapping lines, and sending characters to the robot.</w:t>
-            </w:r>
-          </w:p>
-        </w:tc>
-      </w:tr>
-      <w:tr>
-        <w:trPr>
-          <w:tblCellSpacing w:w="15" w:type="dxa"/>
-        </w:trPr>
-        <w:tc>
-          <w:tcPr>
-            <w:tcW w:w="0" w:type="auto"/>
-            <w:vAlign w:val="center"/>
-            <w:hideMark/>
-          </w:tcPr>
-          <w:p>
-            <w:proofErr w:type="spellStart"/>
-            <w:r>
-              <w:rPr>
-                <w:b/>
-                <w:bCs/>
-              </w:rPr>
-              <w:t>font.c</w:t>
-            </w:r>
-            <w:proofErr w:type="spellEnd"/>
-            <w:r>
-              <w:rPr>
-                <w:b/>
-                <w:bCs/>
-              </w:rPr>
-              <w:t xml:space="preserve"> / </w:t>
-            </w:r>
-            <w:proofErr w:type="spellStart"/>
-            <w:r>
-              <w:rPr>
-                <w:b/>
-                <w:bCs/>
-              </w:rPr>
-              <w:t>font.h</w:t>
-            </w:r>
-            <w:proofErr w:type="spellEnd"/>
-          </w:p>
-        </w:tc>
-        <w:tc>
-          <w:tcPr>
-            <w:tcW w:w="0" w:type="auto"/>
-            <w:vAlign w:val="center"/>
-            <w:hideMark/>
-          </w:tcPr>
-          <w:p>
-            <w:r>
-              <w:t>Loads the stroke-based font file and stores character widths and stroke data. Implements scaling and word-width calculation.</w:t>
-            </w:r>
-          </w:p>
-        </w:tc>
-      </w:tr>
-      <w:tr>
-        <w:trPr>
-          <w:tblCellSpacing w:w="15" w:type="dxa"/>
-        </w:trPr>
-        <w:tc>
-          <w:tcPr>
-            <w:tcW w:w="0" w:type="auto"/>
-            <w:vAlign w:val="center"/>
-            <w:hideMark/>
-          </w:tcPr>
-          <w:p>
-            <w:proofErr w:type="spellStart"/>
-            <w:r>
-              <w:rPr>
-                <w:b/>
-                <w:bCs/>
-              </w:rPr>
-              <w:t>text.c</w:t>
-            </w:r>
-            <w:proofErr w:type="spellEnd"/>
-            <w:r>
-              <w:rPr>
-                <w:b/>
-                <w:bCs/>
-              </w:rPr>
-              <w:t xml:space="preserve"> / </w:t>
-            </w:r>
-            <w:proofErr w:type="spellStart"/>
-            <w:r>
-              <w:rPr>
-                <w:b/>
-                <w:bCs/>
-              </w:rPr>
-              <w:t>text.h</w:t>
-            </w:r>
-            <w:proofErr w:type="spellEnd"/>
-          </w:p>
-        </w:tc>
-        <w:tc>
-          <w:tcPr>
-            <w:tcW w:w="0" w:type="auto"/>
-            <w:vAlign w:val="center"/>
-            <w:hideMark/>
-          </w:tcPr>
-          <w:p>
-            <w:r>
-              <w:t>Loads a text file into a buffer. Ensures no overflow beyond maximum length.</w:t>
-            </w:r>
-          </w:p>
-        </w:tc>
-      </w:tr>
-      <w:tr>
-        <w:trPr>
-          <w:tblCellSpacing w:w="15" w:type="dxa"/>
-        </w:trPr>
-        <w:tc>
-          <w:tcPr>
-            <w:tcW w:w="0" w:type="auto"/>
-            <w:vAlign w:val="center"/>
-            <w:hideMark/>
-          </w:tcPr>
-          <w:p>
-            <w:proofErr w:type="spellStart"/>
-            <w:r>
-              <w:rPr>
-                <w:b/>
-                <w:bCs/>
-              </w:rPr>
-              <w:t>serial.c</w:t>
-            </w:r>
-            <w:proofErr w:type="spellEnd"/>
-            <w:r>
-              <w:rPr>
-                <w:b/>
-                <w:bCs/>
-              </w:rPr>
-              <w:t xml:space="preserve"> / </w:t>
-            </w:r>
-            <w:proofErr w:type="spellStart"/>
-            <w:r>
-              <w:rPr>
-                <w:b/>
-                <w:bCs/>
-              </w:rPr>
-              <w:t>serial.h</w:t>
-            </w:r>
-            <w:proofErr w:type="spellEnd"/>
-          </w:p>
-        </w:tc>
-        <w:tc>
-          <w:tcPr>
-            <w:tcW w:w="0" w:type="auto"/>
-            <w:vAlign w:val="center"/>
-            <w:hideMark/>
-          </w:tcPr>
-          <w:p>
-            <w:r>
-              <w:t>Handles communication with the robot (opening COM port, sending data, waiting for replies). In debug mode, these functions are replaced with macros.</w:t>
-            </w:r>
-          </w:p>
-        </w:tc>
-      </w:tr>
-      <w:tr>
-        <w:trPr>
-          <w:tblCellSpacing w:w="15" w:type="dxa"/>
-        </w:trPr>
-        <w:tc>
-          <w:tcPr>
-            <w:tcW w:w="0" w:type="auto"/>
-            <w:vAlign w:val="center"/>
-            <w:hideMark/>
-          </w:tcPr>
-          <w:p>
-            <w:r>
-              <w:rPr>
-                <w:b/>
-                <w:bCs/>
-              </w:rPr>
-              <w:t>rs232.c / rs232.h</w:t>
-            </w:r>
-          </w:p>
-        </w:tc>
-        <w:tc>
-          <w:tcPr>
-            <w:tcW w:w="0" w:type="auto"/>
-            <w:vAlign w:val="center"/>
-            <w:hideMark/>
-          </w:tcPr>
-          <w:p>
-            <w:r>
-              <w:t>Low-level serial communication routines. Used by Windows version of the robot controller.</w:t>
-            </w:r>
-          </w:p>
-        </w:tc>
-      </w:tr>
-      <w:tr>
-        <w:trPr>
-          <w:tblCellSpacing w:w="15" w:type="dxa"/>
-        </w:trPr>
-        <w:tc>
-          <w:tcPr>
-            <w:tcW w:w="0" w:type="auto"/>
-            <w:vAlign w:val="center"/>
-            <w:hideMark/>
-          </w:tcPr>
-          <w:p>
-            <w:r>
-              <w:rPr>
-                <w:b/>
-                <w:bCs/>
-              </w:rPr>
-              <w:t>SingleStrokeFont.txt</w:t>
-            </w:r>
-          </w:p>
-        </w:tc>
-        <w:tc>
-          <w:tcPr>
-            <w:tcW w:w="0" w:type="auto"/>
-            <w:vAlign w:val="center"/>
-            <w:hideMark/>
-          </w:tcPr>
-          <w:p>
-            <w:r>
-              <w:t>The single-stroke font definition used by the robot.</w:t>
-            </w:r>
-          </w:p>
-        </w:tc>
-      </w:tr>
-      <w:tr>
-        <w:trPr>
-          <w:tblCellSpacing w:w="15" w:type="dxa"/>
-        </w:trPr>
-        <w:tc>
-          <w:tcPr>
-            <w:tcW w:w="0" w:type="auto"/>
-            <w:vAlign w:val="center"/>
-            <w:hideMark/>
-          </w:tcPr>
-          <w:p>
-            <w:r>
-              <w:rPr>
-                <w:b/>
-                <w:bCs/>
-              </w:rPr>
-              <w:t>test.txt</w:t>
-            </w:r>
-          </w:p>
-        </w:tc>
-        <w:tc>
-          <w:tcPr>
-            <w:tcW w:w="0" w:type="auto"/>
-            <w:vAlign w:val="center"/>
-            <w:hideMark/>
-          </w:tcPr>
-          <w:p>
-            <w:r>
-              <w:t>A simple text file used for testing program functionality.</w:t>
-            </w:r>
-          </w:p>
-        </w:tc>
-      </w:tr>
-      <w:tr>
-        <w:trPr>
-          <w:tblCellSpacing w:w="15" w:type="dxa"/>
-        </w:trPr>
-        <w:tc>
-          <w:tcPr>
-            <w:tcW w:w="0" w:type="auto"/>
-            <w:vAlign w:val="center"/>
-            <w:hideMark/>
-          </w:tcPr>
-          <w:p>
-            <w:r>
-              <w:rPr>
-                <w:b/>
-                <w:bCs/>
-              </w:rPr>
-              <w:t>build/</w:t>
-            </w:r>
-          </w:p>
-        </w:tc>
-        <w:tc>
-          <w:tcPr>
-            <w:tcW w:w="0" w:type="auto"/>
-            <w:vAlign w:val="center"/>
-            <w:hideMark/>
-          </w:tcPr>
-          <w:p>
-            <w:r>
-              <w:t>Output executables generated during development.</w:t>
-            </w:r>
-          </w:p>
-        </w:tc>
-      </w:tr>
-    </w:tbl>
+    <w:p>
+      <w:r>
+        <w:br w:type="page"/>
+      </w:r>
+    </w:p>
     <w:p/>
     <w:p>
       <w:pPr>
@@ -806,7 +499,77 @@
           </w:tcPr>
           <w:p>
             <w:r>
-              <w:t>Each character should have the information attached about stroke count coords of the strokes and character width. All this code should be stored together so the program can have all the data from looking up one variable</w:t>
+              <w:t xml:space="preserve">Each character should have the information attached about stroke count </w:t>
+            </w:r>
+            <w:r>
+              <w:t>coordinates</w:t>
+            </w:r>
+            <w:r>
+              <w:t xml:space="preserve"> of the strokes and character width. All this </w:t>
+            </w:r>
+            <w:r>
+              <w:t>data</w:t>
+            </w:r>
+            <w:r>
+              <w:t xml:space="preserve"> should be stored together so the program can have all the data </w:t>
+            </w:r>
+            <w:r>
+              <w:t>with a single</w:t>
+            </w:r>
+            <w:r>
+              <w:t xml:space="preserve"> look up</w:t>
+            </w:r>
+            <w:r>
+              <w:t>.</w:t>
+            </w:r>
+          </w:p>
+        </w:tc>
+      </w:tr>
+      <w:tr>
+        <w:trPr>
+          <w:trHeight w:val="539"/>
+        </w:trPr>
+        <w:tc>
+          <w:tcPr>
+            <w:tcW w:w="1696" w:type="dxa"/>
+          </w:tcPr>
+          <w:p>
+            <w:r>
+              <w:t>Stroke</w:t>
+            </w:r>
+          </w:p>
+        </w:tc>
+        <w:tc>
+          <w:tcPr>
+            <w:tcW w:w="1701" w:type="dxa"/>
+          </w:tcPr>
+          <w:p>
+            <w:r>
+              <w:t>Struct</w:t>
+            </w:r>
+          </w:p>
+        </w:tc>
+        <w:tc>
+          <w:tcPr>
+            <w:tcW w:w="5619" w:type="dxa"/>
+          </w:tcPr>
+          <w:p>
+            <w:r>
+              <w:t xml:space="preserve">Each stroke always needs exactly three values: an x-coordinate, y-coordinate, and pen state (up/down). Grouping them into a struct ensures they stay associated and simplifies storage inside the </w:t>
+            </w:r>
+            <w:proofErr w:type="spellStart"/>
+            <w:r>
+              <w:t>CharacterData</w:t>
+            </w:r>
+            <w:proofErr w:type="spellEnd"/>
+            <w:r>
+              <w:t xml:space="preserve"> </w:t>
+            </w:r>
+            <w:r>
+              <w:t>struct</w:t>
+            </w:r>
+            <w:r>
+              <w:t>.</w:t>
             </w:r>
           </w:p>
         </w:tc>
@@ -820,9 +583,23 @@
             <w:tcW w:w="1696" w:type="dxa"/>
           </w:tcPr>
           <w:p>
+            <w:proofErr w:type="gramStart"/>
+            <w:r>
+              <w:t>Font[</w:t>
+            </w:r>
+            <w:proofErr w:type="gramEnd"/>
+            <w:r>
+              <w:t>] (</w:t>
+            </w:r>
             <w:r>
               <w:t>Character Library</w:t>
             </w:r>
+            <w:r>
+              <w:t>)</w:t>
+            </w:r>
+            <w:r>
+              <w:t xml:space="preserve"> </w:t>
+            </w:r>
           </w:p>
         </w:tc>
         <w:tc>
@@ -842,6 +619,9 @@
           <w:p>
             <w:r>
               <w:t>An array is an easy way to get any character quickly</w:t>
+            </w:r>
+            <w:r>
+              <w:t xml:space="preserve"> using its ASCII code</w:t>
             </w:r>
           </w:p>
         </w:tc>
@@ -856,8 +636,14 @@
           </w:tcPr>
           <w:p>
             <w:r>
+              <w:t>X, Y (</w:t>
+            </w:r>
+            <w:r>
               <w:t>Current Robot Arm position</w:t>
             </w:r>
+            <w:r>
+              <w:t>)</w:t>
+            </w:r>
           </w:p>
         </w:tc>
         <w:tc>
@@ -876,7 +662,28 @@
           </w:tcPr>
           <w:p>
             <w:r>
-              <w:t>Floats give more precise information and there is no point making an array or struct for just two variables</w:t>
+              <w:t xml:space="preserve">Floats give more precise information </w:t>
+            </w:r>
+            <w:r>
+              <w:t xml:space="preserve">for scaled coordinates </w:t>
+            </w:r>
+            <w:r>
+              <w:t>and there is no point making an array or struct for just two variables</w:t>
+            </w:r>
+            <w:r>
+              <w:t xml:space="preserve">. </w:t>
+            </w:r>
+            <w:r>
+              <w:t>Also</w:t>
+            </w:r>
+            <w:r>
+              <w:t>,</w:t>
+            </w:r>
+            <w:r>
+              <w:t xml:space="preserve"> a double is </w:t>
+            </w:r>
+            <w:r>
+              <w:t>too precise.</w:t>
             </w:r>
           </w:p>
         </w:tc>
@@ -891,8 +698,14 @@
           </w:tcPr>
           <w:p>
             <w:r>
+              <w:t>Pen (</w:t>
+            </w:r>
+            <w:r>
               <w:t>Pen state</w:t>
             </w:r>
+            <w:r>
+              <w:t>)</w:t>
+            </w:r>
           </w:p>
         </w:tc>
         <w:tc>
@@ -911,15 +724,34 @@
           </w:tcPr>
           <w:p>
             <w:r>
-              <w:t xml:space="preserve">Int as it is either up or down there is </w:t>
-            </w:r>
-            <w:proofErr w:type="gramStart"/>
-            <w:r>
-              <w:t>no</w:t>
-            </w:r>
-            <w:proofErr w:type="gramEnd"/>
-            <w:r>
-              <w:t xml:space="preserve"> in between</w:t>
+              <w:t>Int as it is either up or down there is no in</w:t>
+            </w:r>
+            <w:r>
+              <w:t>-</w:t>
+            </w:r>
+            <w:r>
+              <w:t>between</w:t>
+            </w:r>
+            <w:r>
+              <w:t>. The f</w:t>
+            </w:r>
+            <w:r>
+              <w:t>i</w:t>
+            </w:r>
+            <w:r>
+              <w:t>l</w:t>
+            </w:r>
+            <w:r>
+              <w:t>e</w:t>
+            </w:r>
+            <w:r>
+              <w:t xml:space="preserve"> only use</w:t>
+            </w:r>
+            <w:r>
+              <w:t>s</w:t>
+            </w:r>
+            <w:r>
+              <w:t xml:space="preserve"> 1 for down and 0 for up.</w:t>
             </w:r>
           </w:p>
         </w:tc>
@@ -934,7 +766,10 @@
           </w:tcPr>
           <w:p>
             <w:r>
-              <w:t>The scaling factor</w:t>
+              <w:t>Scaling</w:t>
+            </w:r>
+            <w:r>
+              <w:t xml:space="preserve"> factor</w:t>
             </w:r>
           </w:p>
         </w:tc>
@@ -955,6 +790,15 @@
           <w:p>
             <w:r>
               <w:t>This is a float because it will be used in calculations so is safer as a float.</w:t>
+            </w:r>
+            <w:r>
+              <w:t xml:space="preserve"> </w:t>
+            </w:r>
+            <w:r>
+              <w:t xml:space="preserve">Also, a double is </w:t>
+            </w:r>
+            <w:r>
+              <w:t xml:space="preserve">unnecessary for the required precision. </w:t>
             </w:r>
           </w:p>
         </w:tc>
@@ -967,19 +811,36 @@
           <w:tcPr>
             <w:tcW w:w="1696" w:type="dxa"/>
           </w:tcPr>
-          <w:p/>
+          <w:p>
+            <w:proofErr w:type="spellStart"/>
+            <w:r>
+              <w:t>WordWidth</w:t>
+            </w:r>
+            <w:proofErr w:type="spellEnd"/>
+          </w:p>
         </w:tc>
         <w:tc>
           <w:tcPr>
             <w:tcW w:w="1701" w:type="dxa"/>
           </w:tcPr>
-          <w:p/>
+          <w:p>
+            <w:r>
+              <w:t>Float</w:t>
+            </w:r>
+          </w:p>
         </w:tc>
         <w:tc>
           <w:tcPr>
             <w:tcW w:w="5619" w:type="dxa"/>
           </w:tcPr>
-          <w:p/>
+          <w:p>
+            <w:r>
+              <w:t xml:space="preserve">This is a float because it will be used in calculations so is safer as a float. </w:t>
+            </w:r>
+            <w:r>
+              <w:t>Also, a double is unnecessary for the required precision.</w:t>
+            </w:r>
+          </w:p>
         </w:tc>
       </w:tr>
       <w:tr>
@@ -990,19 +851,93 @@
           <w:tcPr>
             <w:tcW w:w="1696" w:type="dxa"/>
           </w:tcPr>
-          <w:p/>
+          <w:p>
+            <w:r>
+              <w:t>Max strokes</w:t>
+            </w:r>
+          </w:p>
         </w:tc>
         <w:tc>
           <w:tcPr>
             <w:tcW w:w="1701" w:type="dxa"/>
           </w:tcPr>
-          <w:p/>
+          <w:p>
+            <w:r>
+              <w:t>Preprocessor constant</w:t>
+            </w:r>
+          </w:p>
         </w:tc>
         <w:tc>
           <w:tcPr>
             <w:tcW w:w="5619" w:type="dxa"/>
           </w:tcPr>
-          <w:p/>
+          <w:p>
+            <w:r>
+              <w:t xml:space="preserve">This is defined </w:t>
+            </w:r>
+            <w:r>
+              <w:t>using #define</w:t>
+            </w:r>
+            <w:r>
+              <w:t xml:space="preserve"> so it can be configured easily</w:t>
+            </w:r>
+            <w:r>
+              <w:t>. Also limits memory use</w:t>
+            </w:r>
+          </w:p>
+        </w:tc>
+      </w:tr>
+      <w:tr>
+        <w:trPr>
+          <w:trHeight w:val="661"/>
+        </w:trPr>
+        <w:tc>
+          <w:tcPr>
+            <w:tcW w:w="1696" w:type="dxa"/>
+          </w:tcPr>
+          <w:p>
+            <w:r>
+              <w:t xml:space="preserve">Max </w:t>
+            </w:r>
+            <w:r>
+              <w:t>line width</w:t>
+            </w:r>
+          </w:p>
+        </w:tc>
+        <w:tc>
+          <w:tcPr>
+            <w:tcW w:w="1701" w:type="dxa"/>
+          </w:tcPr>
+          <w:p>
+            <w:r>
+              <w:t>Preprocessor constant</w:t>
+            </w:r>
+          </w:p>
+        </w:tc>
+        <w:tc>
+          <w:tcPr>
+            <w:tcW w:w="5619" w:type="dxa"/>
+          </w:tcPr>
+          <w:p>
+            <w:r>
+              <w:t xml:space="preserve">This sets the drawing boundary. </w:t>
+            </w:r>
+            <w:r>
+              <w:t xml:space="preserve">This is defined </w:t>
+            </w:r>
+            <w:r>
+              <w:t xml:space="preserve">using #define </w:t>
+            </w:r>
+            <w:r>
+              <w:t>so it can be configured easily</w:t>
+            </w:r>
+            <w:r>
+              <w:t xml:space="preserve">. </w:t>
+            </w:r>
+            <w:r>
+              <w:t>Also limits memory use</w:t>
+            </w:r>
+          </w:p>
         </w:tc>
       </w:tr>
     </w:tbl>
@@ -1107,7 +1042,6 @@
         <w:ind w:left="720"/>
       </w:pPr>
       <w:r>
-        <w:lastRenderedPageBreak/>
         <w:t>Return value</w:t>
       </w:r>
       <w:r>
@@ -1269,6 +1203,7 @@
       </w:pPr>
       <w:proofErr w:type="spellStart"/>
       <w:r>
+        <w:lastRenderedPageBreak/>
         <w:t>userHeight</w:t>
       </w:r>
       <w:proofErr w:type="spellEnd"/>
@@ -1462,108 +1397,141 @@
           <w:b/>
           <w:bCs/>
         </w:rPr>
-        <w:t>scaleCharacter</w:t>
-      </w:r>
-      <w:proofErr w:type="spellEnd"/>
-      <w:r>
-        <w:t xml:space="preserve">( </w:t>
+        <w:t>sendCharacter</w:t>
+      </w:r>
+      <w:proofErr w:type="spellEnd"/>
+      <w:r>
+        <w:t>( char</w:t>
+      </w:r>
+      <w:proofErr w:type="gramEnd"/>
+      <w:r>
+        <w:t xml:space="preserve"> c, float* </w:t>
+      </w:r>
+      <w:proofErr w:type="spellStart"/>
+      <w:r>
+        <w:t>currentX</w:t>
+      </w:r>
+      <w:proofErr w:type="spellEnd"/>
+      <w:r>
+        <w:t xml:space="preserve">, float* </w:t>
+      </w:r>
+      <w:proofErr w:type="spellStart"/>
+      <w:r>
+        <w:t>currentY</w:t>
+      </w:r>
+      <w:proofErr w:type="spellEnd"/>
+      <w:r>
+        <w:t xml:space="preserve">, </w:t>
       </w:r>
       <w:proofErr w:type="spellStart"/>
       <w:r>
         <w:t>CharacterData</w:t>
       </w:r>
       <w:proofErr w:type="spellEnd"/>
+      <w:r>
+        <w:t xml:space="preserve"> </w:t>
+      </w:r>
+      <w:proofErr w:type="gramStart"/>
+      <w:r>
+        <w:t>font</w:t>
+      </w:r>
+      <w:r>
+        <w:t>[</w:t>
+      </w:r>
       <w:proofErr w:type="gramEnd"/>
       <w:r>
-        <w:t xml:space="preserve">* character, float </w:t>
-      </w:r>
-      <w:proofErr w:type="spellStart"/>
-      <w:r>
-        <w:t>scalingFactor</w:t>
-      </w:r>
-      <w:proofErr w:type="spellEnd"/>
-      <w:r>
-        <w:t xml:space="preserve">, </w:t>
-      </w:r>
-      <w:proofErr w:type="spellStart"/>
-      <w:r>
-        <w:t>ScaledStroke</w:t>
-      </w:r>
-      <w:proofErr w:type="spellEnd"/>
+        <w:t>]</w:t>
+      </w:r>
+      <w:r>
+        <w:t>, float scale</w:t>
+      </w:r>
+      <w:proofErr w:type="gramStart"/>
+      <w:r>
+        <w:t>);</w:t>
+      </w:r>
+      <w:proofErr w:type="gramEnd"/>
+    </w:p>
+    <w:p>
+      <w:r>
+        <w:t xml:space="preserve">Parameters: </w:t>
+      </w:r>
+    </w:p>
+    <w:p>
+      <w:pPr>
+        <w:ind w:firstLine="720"/>
+      </w:pPr>
+      <w:r>
+        <w:t>c – Character which will be sent to robot arm</w:t>
+      </w:r>
+    </w:p>
+    <w:p>
+      <w:pPr>
+        <w:ind w:left="720"/>
+      </w:pPr>
+      <w:proofErr w:type="spellStart"/>
+      <w:r>
+        <w:t>currentX</w:t>
+      </w:r>
+      <w:proofErr w:type="spellEnd"/>
+      <w:r>
+        <w:t xml:space="preserve"> – Pointer to the current X position of the robot arm</w:t>
+      </w:r>
+    </w:p>
+    <w:p>
+      <w:pPr>
+        <w:ind w:left="720"/>
+      </w:pPr>
+      <w:proofErr w:type="spellStart"/>
+      <w:r>
+        <w:t>currentY</w:t>
+      </w:r>
+      <w:proofErr w:type="spellEnd"/>
+      <w:r>
+        <w:t>– Pointer to the current Y position of the robot arm</w:t>
+      </w:r>
+    </w:p>
+    <w:p>
+      <w:pPr>
+        <w:ind w:left="720"/>
+      </w:pPr>
+      <w:proofErr w:type="gramStart"/>
+      <w:r>
+        <w:t>font[</w:t>
+      </w:r>
+      <w:proofErr w:type="gramEnd"/>
+      <w:r>
+        <w:t>]</w:t>
+      </w:r>
+      <w:r>
+        <w:t xml:space="preserve"> – </w:t>
+      </w:r>
+      <w:r>
+        <w:t xml:space="preserve">array of </w:t>
+      </w:r>
+      <w:proofErr w:type="spellStart"/>
+      <w:r>
+        <w:t>CharacterData</w:t>
+      </w:r>
+      <w:proofErr w:type="spellEnd"/>
+      <w:r>
+        <w:t xml:space="preserve"> structs </w:t>
+      </w:r>
+      <w:r>
+        <w:t>storing stroke definitions</w:t>
+      </w:r>
+    </w:p>
+    <w:p>
+      <w:pPr>
+        <w:ind w:left="720"/>
+      </w:pPr>
+      <w:r>
+        <w:t xml:space="preserve">scale – </w:t>
+      </w:r>
+      <w:r>
+        <w:t>multiplier used to scale character widths</w:t>
+      </w:r>
       <w:r>
         <w:t xml:space="preserve"> </w:t>
-      </w:r>
-      <w:proofErr w:type="spellStart"/>
-      <w:proofErr w:type="gramStart"/>
-      <w:r>
-        <w:t>scaledOutput</w:t>
-      </w:r>
-      <w:proofErr w:type="spellEnd"/>
-      <w:r>
-        <w:t>[</w:t>
-      </w:r>
-      <w:proofErr w:type="gramEnd"/>
-      <w:r>
-        <w:t>])</w:t>
-      </w:r>
-    </w:p>
-    <w:p>
-      <w:r>
-        <w:t xml:space="preserve">Parameters: </w:t>
-      </w:r>
-    </w:p>
-    <w:p>
-      <w:pPr>
-        <w:ind w:firstLine="720"/>
-      </w:pPr>
-      <w:r>
-        <w:t xml:space="preserve">character – A </w:t>
-      </w:r>
-      <w:r>
-        <w:t>pointer to a struct containing unscaled stroke data</w:t>
-      </w:r>
-    </w:p>
-    <w:p>
-      <w:pPr>
-        <w:ind w:left="720"/>
-      </w:pPr>
-      <w:proofErr w:type="spellStart"/>
-      <w:r>
-        <w:t>scalingFactor</w:t>
-      </w:r>
-      <w:proofErr w:type="spellEnd"/>
-      <w:r>
-        <w:t xml:space="preserve"> - </w:t>
-      </w:r>
-      <w:r>
-        <w:t>multiplier used to scale character widths</w:t>
-      </w:r>
-      <w:r>
-        <w:t xml:space="preserve"> </w:t>
-      </w:r>
-    </w:p>
-    <w:p>
-      <w:pPr>
-        <w:ind w:left="720"/>
-      </w:pPr>
-      <w:proofErr w:type="spellStart"/>
-      <w:r>
-        <w:t>scaledOutput</w:t>
-      </w:r>
-      <w:proofErr w:type="spellEnd"/>
-      <w:r>
-        <w:t xml:space="preserve"> – </w:t>
-      </w:r>
-      <w:r>
-        <w:t xml:space="preserve">array of </w:t>
-      </w:r>
-      <w:proofErr w:type="spellStart"/>
-      <w:r>
-        <w:t>ScaledStroke</w:t>
-      </w:r>
-      <w:proofErr w:type="spellEnd"/>
-      <w:r>
-        <w:t xml:space="preserve"> structs where scaled strokes are written </w:t>
       </w:r>
     </w:p>
     <w:p>
@@ -1592,15 +1560,15 @@
           <w:b/>
           <w:bCs/>
         </w:rPr>
-        <w:t>sendCharacter</w:t>
-      </w:r>
-      <w:proofErr w:type="spellEnd"/>
-      <w:r>
-        <w:t>( char</w:t>
+        <w:t>newLine</w:t>
+      </w:r>
+      <w:proofErr w:type="spellEnd"/>
+      <w:r>
+        <w:t>(</w:t>
       </w:r>
       <w:proofErr w:type="gramEnd"/>
       <w:r>
-        <w:t xml:space="preserve"> character, float* </w:t>
+        <w:t xml:space="preserve">float* </w:t>
       </w:r>
       <w:proofErr w:type="spellStart"/>
       <w:r>
@@ -1616,34 +1584,19 @@
       </w:r>
       <w:proofErr w:type="spellEnd"/>
       <w:r>
-        <w:t xml:space="preserve">, </w:t>
-      </w:r>
-      <w:proofErr w:type="spellStart"/>
-      <w:r>
-        <w:t>ScaledStroke</w:t>
-      </w:r>
-      <w:proofErr w:type="spellEnd"/>
-      <w:r>
-        <w:t xml:space="preserve"> </w:t>
-      </w:r>
-      <w:proofErr w:type="spellStart"/>
-      <w:proofErr w:type="gramStart"/>
-      <w:r>
-        <w:t>scaledOutput</w:t>
-      </w:r>
-      <w:proofErr w:type="spellEnd"/>
-      <w:r>
-        <w:t>[</w:t>
-      </w:r>
-      <w:proofErr w:type="gramEnd"/>
-      <w:r>
-        <w:t>]</w:t>
-      </w:r>
-      <w:proofErr w:type="gramStart"/>
-      <w:r>
-        <w:t>);</w:t>
-      </w:r>
-      <w:proofErr w:type="gramEnd"/>
+        <w:t>,</w:t>
+      </w:r>
+      <w:r>
+        <w:t xml:space="preserve"> float </w:t>
+      </w:r>
+      <w:proofErr w:type="spellStart"/>
+      <w:r>
+        <w:t>scaleFactor</w:t>
+      </w:r>
+      <w:proofErr w:type="spellEnd"/>
+      <w:r>
+        <w:t>)</w:t>
+      </w:r>
     </w:p>
     <w:p>
       <w:r>
@@ -1652,14 +1605,6 @@
     </w:p>
     <w:p>
       <w:pPr>
-        <w:ind w:firstLine="720"/>
-      </w:pPr>
-      <w:r>
-        <w:t>character – Character which will be sent to robot arm</w:t>
-      </w:r>
-    </w:p>
-    <w:p>
-      <w:pPr>
         <w:ind w:left="720"/>
       </w:pPr>
       <w:proofErr w:type="spellStart"/>
@@ -1668,7 +1613,7 @@
       </w:r>
       <w:proofErr w:type="spellEnd"/>
       <w:r>
-        <w:t xml:space="preserve"> – Pointer to the current X position of the robot arm</w:t>
+        <w:t xml:space="preserve"> - Pointer to the current X position of the robot arm</w:t>
       </w:r>
     </w:p>
     <w:p>
@@ -1690,22 +1635,17 @@
       </w:pPr>
       <w:proofErr w:type="spellStart"/>
       <w:r>
-        <w:t>scaledOutput</w:t>
-      </w:r>
-      <w:proofErr w:type="spellEnd"/>
-      <w:r>
-        <w:t xml:space="preserve"> – </w:t>
-      </w:r>
-      <w:r>
-        <w:t xml:space="preserve">array of </w:t>
-      </w:r>
-      <w:proofErr w:type="spellStart"/>
-      <w:r>
-        <w:t>ScaledStroke</w:t>
-      </w:r>
-      <w:proofErr w:type="spellEnd"/>
-      <w:r>
-        <w:t xml:space="preserve"> structs where scaled strokes are written</w:t>
+        <w:t>scaleFactor</w:t>
+      </w:r>
+      <w:proofErr w:type="spellEnd"/>
+      <w:r>
+        <w:t xml:space="preserve">- </w:t>
+      </w:r>
+      <w:r>
+        <w:t>u</w:t>
+      </w:r>
+      <w:r>
+        <w:t>sed to scale line spacing or space width</w:t>
       </w:r>
     </w:p>
     <w:p>
@@ -1734,7 +1674,7 @@
           <w:b/>
           <w:bCs/>
         </w:rPr>
-        <w:t>newLine</w:t>
+        <w:t>handleSpace</w:t>
       </w:r>
       <w:proofErr w:type="spellEnd"/>
       <w:r>
@@ -1758,6 +1698,17 @@
       </w:r>
       <w:proofErr w:type="spellEnd"/>
       <w:r>
+        <w:t>,</w:t>
+      </w:r>
+      <w:r>
+        <w:t xml:space="preserve"> float </w:t>
+      </w:r>
+      <w:proofErr w:type="spellStart"/>
+      <w:r>
+        <w:t>scaleFactor</w:t>
+      </w:r>
+      <w:proofErr w:type="spellEnd"/>
+      <w:r>
         <w:t>)</w:t>
       </w:r>
     </w:p>
@@ -1796,6 +1747,25 @@
       <w:pPr>
         <w:ind w:left="720"/>
       </w:pPr>
+      <w:proofErr w:type="spellStart"/>
+      <w:r>
+        <w:t>scaleFactor</w:t>
+      </w:r>
+      <w:proofErr w:type="spellEnd"/>
+      <w:r>
+        <w:t xml:space="preserve">- </w:t>
+      </w:r>
+      <w:r>
+        <w:t>u</w:t>
+      </w:r>
+      <w:r>
+        <w:t>sed to scale line spacing or space width</w:t>
+      </w:r>
+    </w:p>
+    <w:p>
+      <w:pPr>
+        <w:ind w:left="720"/>
+      </w:pPr>
       <w:r>
         <w:t>Return value –</w:t>
       </w:r>
@@ -1803,6 +1773,7 @@
         <w:t xml:space="preserve"> none</w:t>
       </w:r>
     </w:p>
+    <w:p/>
     <w:p>
       <w:pPr>
         <w:rPr>
@@ -1810,6 +1781,13 @@
           <w:iCs/>
         </w:rPr>
       </w:pPr>
+      <w:r>
+        <w:rPr>
+          <w:i/>
+          <w:iCs/>
+        </w:rPr>
+        <w:br w:type="page"/>
+      </w:r>
     </w:p>
     <w:p>
       <w:pPr>
@@ -2328,7 +2306,7 @@
             <w:proofErr w:type="spellStart"/>
             <w:proofErr w:type="gramStart"/>
             <w:r>
-              <w:t>calculateScalingFactor</w:t>
+              <w:t>loadStrokesFile</w:t>
             </w:r>
             <w:proofErr w:type="spellEnd"/>
             <w:r>
@@ -2345,8 +2323,11 @@
             <w:tcW w:w="1667" w:type="dxa"/>
           </w:tcPr>
           <w:p>
-            <w:r>
-              <w:t>Minimum height</w:t>
+            <w:pPr>
+              <w:jc w:val="center"/>
+            </w:pPr>
+            <w:r>
+              <w:t>End of file before strokes complete</w:t>
             </w:r>
           </w:p>
         </w:tc>
@@ -2355,16 +2336,11 @@
             <w:tcW w:w="2594" w:type="dxa"/>
           </w:tcPr>
           <w:p>
-            <w:proofErr w:type="spellStart"/>
-            <w:r>
-              <w:t>u</w:t>
-            </w:r>
-            <w:r>
-              <w:t>serHeight</w:t>
-            </w:r>
-            <w:proofErr w:type="spellEnd"/>
-            <w:r>
-              <w:t xml:space="preserve"> = 4</w:t>
+            <w:r>
+              <w:t>f</w:t>
+            </w:r>
+            <w:r>
+              <w:t>ilename = “SingleStrokeFont.txt”</w:t>
             </w:r>
           </w:p>
         </w:tc>
@@ -2373,13 +2349,22 @@
             <w:tcW w:w="2422" w:type="dxa"/>
           </w:tcPr>
           <w:p>
-            <w:proofErr w:type="spellStart"/>
-            <w:r>
-              <w:t>scalingFactor</w:t>
-            </w:r>
-            <w:proofErr w:type="spellEnd"/>
-            <w:r>
-              <w:t xml:space="preserve"> = 4/18 </w:t>
+            <w:r>
+              <w:t xml:space="preserve">Keep data up to the end of file give message </w:t>
+            </w:r>
+            <w:r>
+              <w:t>Reached end of file, before all strokes for character\n</w:t>
+            </w:r>
+          </w:p>
+          <w:p>
+            <w:r>
+              <w:t xml:space="preserve">return value = </w:t>
+            </w:r>
+            <w:r>
+              <w:t>1</w:t>
+            </w:r>
+            <w:r>
+              <w:t xml:space="preserve"> </w:t>
             </w:r>
           </w:p>
         </w:tc>
@@ -2413,55 +2398,41 @@
             <w:tcW w:w="1667" w:type="dxa"/>
           </w:tcPr>
           <w:p>
+            <w:r>
+              <w:t>Minimum height</w:t>
+            </w:r>
+          </w:p>
+        </w:tc>
+        <w:tc>
+          <w:tcPr>
+            <w:tcW w:w="2594" w:type="dxa"/>
+          </w:tcPr>
+          <w:p>
             <w:proofErr w:type="spellStart"/>
             <w:r>
-              <w:t>Maximun</w:t>
+              <w:t>u</w:t>
+            </w:r>
+            <w:r>
+              <w:t>serHeight</w:t>
             </w:r>
             <w:proofErr w:type="spellEnd"/>
             <w:r>
-              <w:t xml:space="preserve"> height</w:t>
-            </w:r>
-          </w:p>
-        </w:tc>
-        <w:tc>
-          <w:tcPr>
-            <w:tcW w:w="2594" w:type="dxa"/>
+              <w:t xml:space="preserve"> = 4</w:t>
+            </w:r>
+          </w:p>
+        </w:tc>
+        <w:tc>
+          <w:tcPr>
+            <w:tcW w:w="2422" w:type="dxa"/>
           </w:tcPr>
           <w:p>
             <w:proofErr w:type="spellStart"/>
             <w:r>
-              <w:t>u</w:t>
-            </w:r>
-            <w:r>
-              <w:t>serHeight</w:t>
+              <w:t>scalingFactor</w:t>
             </w:r>
             <w:proofErr w:type="spellEnd"/>
             <w:r>
-              <w:t xml:space="preserve"> = </w:t>
-            </w:r>
-            <w:r>
-              <w:t>10</w:t>
-            </w:r>
-          </w:p>
-        </w:tc>
-        <w:tc>
-          <w:tcPr>
-            <w:tcW w:w="2422" w:type="dxa"/>
-          </w:tcPr>
-          <w:p>
-            <w:proofErr w:type="spellStart"/>
-            <w:r>
-              <w:t>scalingFactor</w:t>
-            </w:r>
-            <w:proofErr w:type="spellEnd"/>
-            <w:r>
-              <w:t xml:space="preserve"> = </w:t>
-            </w:r>
-            <w:r>
-              <w:t>10</w:t>
-            </w:r>
-            <w:r>
-              <w:t>/18</w:t>
+              <w:t xml:space="preserve"> = 4/18 </w:t>
             </w:r>
           </w:p>
         </w:tc>
@@ -2495,8 +2466,13 @@
             <w:tcW w:w="1667" w:type="dxa"/>
           </w:tcPr>
           <w:p>
-            <w:r>
-              <w:t>Outside Range</w:t>
+            <w:proofErr w:type="spellStart"/>
+            <w:r>
+              <w:t>Maximun</w:t>
+            </w:r>
+            <w:proofErr w:type="spellEnd"/>
+            <w:r>
+              <w:t xml:space="preserve"> height</w:t>
             </w:r>
           </w:p>
         </w:tc>
@@ -2517,7 +2493,7 @@
               <w:t xml:space="preserve"> = </w:t>
             </w:r>
             <w:r>
-              <w:t>2</w:t>
+              <w:t>10</w:t>
             </w:r>
           </w:p>
         </w:tc>
@@ -2526,8 +2502,19 @@
             <w:tcW w:w="2422" w:type="dxa"/>
           </w:tcPr>
           <w:p>
-            <w:r>
-              <w:t xml:space="preserve">Error: height out of range  </w:t>
+            <w:proofErr w:type="spellStart"/>
+            <w:r>
+              <w:t>scalingFactor</w:t>
+            </w:r>
+            <w:proofErr w:type="spellEnd"/>
+            <w:r>
+              <w:t xml:space="preserve"> = </w:t>
+            </w:r>
+            <w:r>
+              <w:t>10</w:t>
+            </w:r>
+            <w:r>
+              <w:t>/18</w:t>
             </w:r>
           </w:p>
         </w:tc>
@@ -2541,65 +2528,47 @@
             <w:tcW w:w="2333" w:type="dxa"/>
           </w:tcPr>
           <w:p>
+            <w:proofErr w:type="gramStart"/>
+            <w:r>
+              <w:t>main</w:t>
+            </w:r>
+            <w:r>
+              <w:t>(</w:t>
+            </w:r>
+            <w:proofErr w:type="gramEnd"/>
+            <w:r>
+              <w:t>)</w:t>
+            </w:r>
+          </w:p>
+        </w:tc>
+        <w:tc>
+          <w:tcPr>
+            <w:tcW w:w="1667" w:type="dxa"/>
+          </w:tcPr>
+          <w:p>
+            <w:r>
+              <w:t>User Height Outside Range</w:t>
+            </w:r>
+          </w:p>
+        </w:tc>
+        <w:tc>
+          <w:tcPr>
+            <w:tcW w:w="2594" w:type="dxa"/>
+          </w:tcPr>
+          <w:p>
             <w:proofErr w:type="spellStart"/>
-            <w:proofErr w:type="gramStart"/>
-            <w:r>
-              <w:t>getWordWidth</w:t>
+            <w:r>
+              <w:t>u</w:t>
+            </w:r>
+            <w:r>
+              <w:t>serHeight</w:t>
             </w:r>
             <w:proofErr w:type="spellEnd"/>
             <w:r>
-              <w:t>(</w:t>
-            </w:r>
-            <w:proofErr w:type="gramEnd"/>
-            <w:r>
-              <w:t>)</w:t>
-            </w:r>
-          </w:p>
-        </w:tc>
-        <w:tc>
-          <w:tcPr>
-            <w:tcW w:w="1667" w:type="dxa"/>
-          </w:tcPr>
-          <w:p>
-            <w:r>
-              <w:t>Normal word</w:t>
-            </w:r>
-            <w:r>
-              <w:t xml:space="preserve"> no scaling</w:t>
-            </w:r>
-          </w:p>
-        </w:tc>
-        <w:tc>
-          <w:tcPr>
-            <w:tcW w:w="2594" w:type="dxa"/>
-          </w:tcPr>
-          <w:p>
-            <w:proofErr w:type="spellStart"/>
-            <w:r>
-              <w:t>outputBuffer</w:t>
-            </w:r>
-            <w:proofErr w:type="spellEnd"/>
-            <w:r>
-              <w:t xml:space="preserve"> = "HELLO WORLD", </w:t>
-            </w:r>
-            <w:proofErr w:type="spellStart"/>
-            <w:r>
-              <w:t>startIndex</w:t>
-            </w:r>
-            <w:proofErr w:type="spellEnd"/>
-            <w:r>
-              <w:t xml:space="preserve"> = 0, </w:t>
-            </w:r>
-            <w:proofErr w:type="spellStart"/>
-            <w:r>
-              <w:t>scalingFactor</w:t>
-            </w:r>
-            <w:proofErr w:type="spellEnd"/>
-            <w:r>
               <w:t xml:space="preserve"> = </w:t>
             </w:r>
             <w:r>
-              <w:t>1</w:t>
+              <w:t>2</w:t>
             </w:r>
           </w:p>
         </w:tc>
@@ -2609,15 +2578,7 @@
           </w:tcPr>
           <w:p>
             <w:r>
-              <w:t xml:space="preserve">Computed width = </w:t>
-            </w:r>
-            <w:proofErr w:type="gramStart"/>
-            <w:r>
-              <w:t>sum(</w:t>
-            </w:r>
-            <w:proofErr w:type="gramEnd"/>
-            <w:r>
-              <w:t>widths of “HELLO”)</w:t>
+              <w:t xml:space="preserve">Error: height out of range  </w:t>
             </w:r>
           </w:p>
         </w:tc>
@@ -2655,7 +2616,7 @@
               <w:t>Normal word</w:t>
             </w:r>
             <w:r>
-              <w:t xml:space="preserve"> with scaling</w:t>
+              <w:t xml:space="preserve"> no scaling</w:t>
             </w:r>
           </w:p>
         </w:tc>
@@ -2689,7 +2650,7 @@
               <w:t xml:space="preserve"> = </w:t>
             </w:r>
             <w:r>
-              <w:t>0.5</w:t>
+              <w:t>1</w:t>
             </w:r>
           </w:p>
         </w:tc>
@@ -2707,7 +2668,7 @@
             </w:r>
             <w:proofErr w:type="gramEnd"/>
             <w:r>
-              <w:t>scaled widths of “HELLO”)</w:t>
+              <w:t>widths of “HELLO”)</w:t>
             </w:r>
           </w:p>
         </w:tc>
@@ -2742,7 +2703,10 @@
           </w:tcPr>
           <w:p>
             <w:r>
-              <w:t>Word too wide to fit in width</w:t>
+              <w:t>Normal word</w:t>
+            </w:r>
+            <w:r>
+              <w:t xml:space="preserve"> with scaling</w:t>
             </w:r>
           </w:p>
         </w:tc>
@@ -2757,13 +2721,7 @@
             </w:r>
             <w:proofErr w:type="spellEnd"/>
             <w:r>
-              <w:t xml:space="preserve"> = "HELLO</w:t>
-            </w:r>
-            <w:r>
-              <w:t>W</w:t>
-            </w:r>
-            <w:r>
-              <w:t xml:space="preserve">ORLD", </w:t>
+              <w:t xml:space="preserve"> = "HELLO WORLD", </w:t>
             </w:r>
             <w:proofErr w:type="spellStart"/>
             <w:r>
@@ -2782,10 +2740,7 @@
               <w:t xml:space="preserve"> = </w:t>
             </w:r>
             <w:r>
-              <w:t>10</w:t>
-            </w:r>
-            <w:r>
-              <w:t>/18</w:t>
+              <w:t>0.5</w:t>
             </w:r>
           </w:p>
         </w:tc>
@@ -2795,13 +2750,15 @@
           </w:tcPr>
           <w:p>
             <w:r>
-              <w:t xml:space="preserve">Error: </w:t>
-            </w:r>
-            <w:r>
-              <w:t>Word too wide. Consider shortening word or font height</w:t>
-            </w:r>
-            <w:r>
-              <w:t xml:space="preserve">  </w:t>
+              <w:t xml:space="preserve">Computed width = </w:t>
+            </w:r>
+            <w:proofErr w:type="gramStart"/>
+            <w:r>
+              <w:t>sum(</w:t>
+            </w:r>
+            <w:proofErr w:type="gramEnd"/>
+            <w:r>
+              <w:t>scaled widths of “HELLO”)</w:t>
             </w:r>
           </w:p>
         </w:tc>
@@ -2818,7 +2775,7 @@
             <w:proofErr w:type="spellStart"/>
             <w:proofErr w:type="gramStart"/>
             <w:r>
-              <w:t>scaleCharacter</w:t>
+              <w:t>sendCharacter</w:t>
             </w:r>
             <w:proofErr w:type="spellEnd"/>
             <w:r>
@@ -2836,7 +2793,7 @@
           </w:tcPr>
           <w:p>
             <w:r>
-              <w:t>Scale a simple stroke</w:t>
+              <w:t>Draw a character</w:t>
             </w:r>
           </w:p>
         </w:tc>
@@ -2846,52 +2803,61 @@
           </w:tcPr>
           <w:p>
             <w:r>
-              <w:t>character strokes:</w:t>
-            </w:r>
+              <w:t>character = '</w:t>
+            </w:r>
+            <w:r>
+              <w:t>A</w:t>
+            </w:r>
+            <w:r>
+              <w:t xml:space="preserve">', </w:t>
+            </w:r>
+            <w:proofErr w:type="spellStart"/>
+            <w:r>
+              <w:t>currentX</w:t>
+            </w:r>
+            <w:proofErr w:type="spellEnd"/>
+            <w:r>
+              <w:t xml:space="preserve">=0, </w:t>
+            </w:r>
+            <w:proofErr w:type="spellStart"/>
+            <w:r>
+              <w:t>currentY</w:t>
+            </w:r>
+            <w:proofErr w:type="spellEnd"/>
+            <w:r>
+              <w:t>=0</w:t>
+            </w:r>
+          </w:p>
+        </w:tc>
+        <w:tc>
+          <w:tcPr>
+            <w:tcW w:w="2422" w:type="dxa"/>
+          </w:tcPr>
+          <w:p>
+            <w:r>
+              <w:t xml:space="preserve">Correct sequence of G-code </w:t>
+            </w:r>
+            <w:proofErr w:type="gramStart"/>
+            <w:r>
+              <w:t>generated</w:t>
+            </w:r>
+            <w:proofErr w:type="gramEnd"/>
             <w:r>
               <w:t xml:space="preserve"> </w:t>
             </w:r>
+            <w:r>
+              <w:t xml:space="preserve">and </w:t>
+            </w:r>
             <w:proofErr w:type="spellStart"/>
             <w:r>
-              <w:t>CharacterData</w:t>
+              <w:t>currentX</w:t>
             </w:r>
             <w:proofErr w:type="spellEnd"/>
             <w:r>
-              <w:t>[‘A’]</w:t>
-            </w:r>
-            <w:r>
-              <w:t xml:space="preserve"> </w:t>
-            </w:r>
-            <w:proofErr w:type="spellStart"/>
-            <w:r>
-              <w:t>scalingFactor</w:t>
-            </w:r>
-            <w:proofErr w:type="spellEnd"/>
-            <w:r>
-              <w:t xml:space="preserve"> = 0.5</w:t>
-            </w:r>
-          </w:p>
-        </w:tc>
-        <w:tc>
-          <w:tcPr>
-            <w:tcW w:w="2422" w:type="dxa"/>
-          </w:tcPr>
-          <w:p>
-            <w:proofErr w:type="spellStart"/>
-            <w:r>
-              <w:t>scaledOutput</w:t>
-            </w:r>
-            <w:proofErr w:type="spellEnd"/>
-            <w:r>
-              <w:t xml:space="preserve"> contains </w:t>
-            </w:r>
-            <w:proofErr w:type="spellStart"/>
-            <w:r>
-              <w:t>CharacterData</w:t>
-            </w:r>
-            <w:proofErr w:type="spellEnd"/>
-            <w:r>
-              <w:t>[‘A’] strokes halved</w:t>
+              <w:t>/Y</w:t>
+            </w:r>
+            <w:r>
+              <w:t xml:space="preserve"> updated</w:t>
             </w:r>
           </w:p>
         </w:tc>
@@ -2908,7 +2874,7 @@
             <w:proofErr w:type="spellStart"/>
             <w:proofErr w:type="gramStart"/>
             <w:r>
-              <w:t>scaleCharacter</w:t>
+              <w:t>sendCharacter</w:t>
             </w:r>
             <w:proofErr w:type="spellEnd"/>
             <w:r>
@@ -2926,61 +2892,49 @@
           </w:tcPr>
           <w:p>
             <w:r>
-              <w:t xml:space="preserve">Scale outside scaling </w:t>
-            </w:r>
+              <w:t>Character with only pen-up moves</w:t>
+            </w:r>
+          </w:p>
+        </w:tc>
+        <w:tc>
+          <w:tcPr>
+            <w:tcW w:w="2594" w:type="dxa"/>
+          </w:tcPr>
+          <w:p>
+            <w:r>
+              <w:t>character = ' ' (space)</w:t>
+            </w:r>
+          </w:p>
+        </w:tc>
+        <w:tc>
+          <w:tcPr>
+            <w:tcW w:w="2422" w:type="dxa"/>
+          </w:tcPr>
+          <w:p>
             <w:proofErr w:type="spellStart"/>
             <w:r>
-              <w:t>ragne</w:t>
+              <w:t>currentX</w:t>
             </w:r>
             <w:proofErr w:type="spellEnd"/>
-          </w:p>
-        </w:tc>
-        <w:tc>
-          <w:tcPr>
-            <w:tcW w:w="2594" w:type="dxa"/>
-          </w:tcPr>
-          <w:p>
-            <w:r>
-              <w:t>character strokes:</w:t>
+            <w:r>
+              <w:t>/Y</w:t>
+            </w:r>
+            <w:r>
+              <w:t xml:space="preserve"> updated</w:t>
             </w:r>
             <w:r>
               <w:t xml:space="preserve"> </w:t>
             </w:r>
-            <w:proofErr w:type="spellStart"/>
-            <w:r>
-              <w:t>CharacterData</w:t>
-            </w:r>
-            <w:proofErr w:type="spellEnd"/>
-            <w:r>
-              <w:t>[‘A’]</w:t>
-            </w:r>
-            <w:r>
-              <w:t xml:space="preserve"> </w:t>
-            </w:r>
-            <w:proofErr w:type="spellStart"/>
-            <w:r>
-              <w:t>scalingFactor</w:t>
-            </w:r>
-            <w:proofErr w:type="spellEnd"/>
-            <w:r>
-              <w:t xml:space="preserve"> = </w:t>
-            </w:r>
-            <w:r>
-              <w:t>11/18</w:t>
-            </w:r>
-          </w:p>
-        </w:tc>
-        <w:tc>
-          <w:tcPr>
-            <w:tcW w:w="2422" w:type="dxa"/>
-          </w:tcPr>
-          <w:p>
-            <w:r>
-              <w:t>Error:</w:t>
-            </w:r>
-            <w:r>
-              <w:t xml:space="preserve"> Scaling factor too large</w:t>
-            </w:r>
+          </w:p>
+          <w:p>
+            <w:r>
+              <w:t>No pen down commands</w:t>
+            </w:r>
+          </w:p>
+          <w:p>
+            <w:pPr>
+              <w:ind w:firstLine="720"/>
+            </w:pPr>
           </w:p>
         </w:tc>
       </w:tr>
@@ -2996,7 +2950,7 @@
             <w:proofErr w:type="spellStart"/>
             <w:proofErr w:type="gramStart"/>
             <w:r>
-              <w:t>sendCharacter</w:t>
+              <w:t>newLine</w:t>
             </w:r>
             <w:proofErr w:type="spellEnd"/>
             <w:r>
@@ -3014,7 +2968,13 @@
           </w:tcPr>
           <w:p>
             <w:r>
-              <w:t>Draw a character</w:t>
+              <w:t>Move to ne</w:t>
+            </w:r>
+            <w:r>
+              <w:t xml:space="preserve">w </w:t>
+            </w:r>
+            <w:r>
+              <w:t>line</w:t>
             </w:r>
           </w:p>
         </w:tc>
@@ -3023,30 +2983,29 @@
             <w:tcW w:w="2594" w:type="dxa"/>
           </w:tcPr>
           <w:p>
-            <w:r>
-              <w:t>character = '</w:t>
-            </w:r>
-            <w:r>
-              <w:t>A</w:t>
-            </w:r>
-            <w:r>
-              <w:t xml:space="preserve">', </w:t>
-            </w:r>
             <w:proofErr w:type="spellStart"/>
             <w:r>
               <w:t>currentX</w:t>
             </w:r>
             <w:proofErr w:type="spellEnd"/>
             <w:r>
-              <w:t xml:space="preserve">=0, </w:t>
-            </w:r>
+              <w:t xml:space="preserve"> = </w:t>
+            </w:r>
+            <w:r>
+              <w:t>13</w:t>
+            </w:r>
+            <w:r>
+              <w:t xml:space="preserve">, </w:t>
+            </w:r>
+          </w:p>
+          <w:p>
             <w:proofErr w:type="spellStart"/>
             <w:r>
               <w:t>currentY</w:t>
             </w:r>
             <w:proofErr w:type="spellEnd"/>
             <w:r>
-              <w:t>=0</w:t>
+              <w:t xml:space="preserve"> = 0</w:t>
             </w:r>
           </w:p>
         </w:tc>
@@ -3056,26 +3015,26 @@
           </w:tcPr>
           <w:p>
             <w:r>
-              <w:t xml:space="preserve">Correct sequence of G-code </w:t>
+              <w:t xml:space="preserve">Arm moves over a new line </w:t>
             </w:r>
             <w:proofErr w:type="spellStart"/>
             <w:r>
-              <w:t>generatedand</w:t>
+              <w:t>currentX</w:t>
             </w:r>
             <w:proofErr w:type="spellEnd"/>
             <w:r>
-              <w:t xml:space="preserve"> </w:t>
+              <w:t xml:space="preserve"> = 0, </w:t>
             </w:r>
             <w:proofErr w:type="spellStart"/>
             <w:r>
-              <w:t>currentX</w:t>
+              <w:t>currentY</w:t>
             </w:r>
             <w:proofErr w:type="spellEnd"/>
             <w:r>
-              <w:t>/Y</w:t>
-            </w:r>
-            <w:r>
-              <w:t xml:space="preserve"> updated</w:t>
+              <w:t xml:space="preserve"> = -</w:t>
+            </w:r>
+            <w:r>
+              <w:t>5*scale factor</w:t>
             </w:r>
           </w:p>
         </w:tc>
@@ -3092,7 +3051,7 @@
             <w:proofErr w:type="spellStart"/>
             <w:proofErr w:type="gramStart"/>
             <w:r>
-              <w:t>sendCharacter</w:t>
+              <w:t>newLine</w:t>
             </w:r>
             <w:proofErr w:type="spellEnd"/>
             <w:r>
@@ -3110,7 +3069,7 @@
           </w:tcPr>
           <w:p>
             <w:r>
-              <w:t>Character with only pen-up moves</w:t>
+              <w:t>At bottom of Y</w:t>
             </w:r>
           </w:p>
         </w:tc>
@@ -3119,8 +3078,32 @@
             <w:tcW w:w="2594" w:type="dxa"/>
           </w:tcPr>
           <w:p>
-            <w:r>
-              <w:t>character = ' ' (space)</w:t>
+            <w:proofErr w:type="spellStart"/>
+            <w:r>
+              <w:t>currentX</w:t>
+            </w:r>
+            <w:proofErr w:type="spellEnd"/>
+            <w:r>
+              <w:t xml:space="preserve"> = </w:t>
+            </w:r>
+            <w:r>
+              <w:t>13</w:t>
+            </w:r>
+            <w:r>
+              <w:t xml:space="preserve">, </w:t>
+            </w:r>
+          </w:p>
+          <w:p>
+            <w:proofErr w:type="spellStart"/>
+            <w:r>
+              <w:t>currentY</w:t>
+            </w:r>
+            <w:proofErr w:type="spellEnd"/>
+            <w:r>
+              <w:t xml:space="preserve"> </w:t>
+            </w:r>
+            <w:r>
+              <w:t>&lt;= -100</w:t>
             </w:r>
           </w:p>
         </w:tc>
@@ -3129,30 +3112,12 @@
             <w:tcW w:w="2422" w:type="dxa"/>
           </w:tcPr>
           <w:p>
-            <w:proofErr w:type="spellStart"/>
-            <w:r>
-              <w:t>currentX</w:t>
-            </w:r>
-            <w:proofErr w:type="spellEnd"/>
-            <w:r>
-              <w:t>/Y</w:t>
-            </w:r>
-            <w:r>
-              <w:t xml:space="preserve"> updated</w:t>
-            </w:r>
-            <w:r>
-              <w:t xml:space="preserve"> </w:t>
-            </w:r>
-          </w:p>
-          <w:p>
-            <w:r>
-              <w:t>No pen down commands</w:t>
-            </w:r>
-          </w:p>
-          <w:p>
-            <w:pPr>
-              <w:ind w:firstLine="720"/>
-            </w:pPr>
+            <w:r>
+              <w:t>Error:</w:t>
+            </w:r>
+            <w:r>
+              <w:t xml:space="preserve"> No more space to move down</w:t>
+            </w:r>
           </w:p>
         </w:tc>
       </w:tr>
@@ -3166,168 +3131,117 @@
           </w:tcPr>
           <w:p>
             <w:proofErr w:type="spellStart"/>
+            <w:r>
+              <w:t>HandleSpace</w:t>
+            </w:r>
+            <w:proofErr w:type="spellEnd"/>
+            <w:r>
+              <w:t xml:space="preserve"> </w:t>
+            </w:r>
+            <w:r>
+              <w:t>()</w:t>
+            </w:r>
+          </w:p>
+        </w:tc>
+        <w:tc>
+          <w:tcPr>
+            <w:tcW w:w="1667" w:type="dxa"/>
+          </w:tcPr>
+          <w:p>
+            <w:r>
+              <w:t>Space in word</w:t>
+            </w:r>
+          </w:p>
+        </w:tc>
+        <w:tc>
+          <w:tcPr>
+            <w:tcW w:w="2594" w:type="dxa"/>
+          </w:tcPr>
+          <w:p>
+            <w:proofErr w:type="spellStart"/>
+            <w:r>
+              <w:t>currentX</w:t>
+            </w:r>
+            <w:proofErr w:type="spellEnd"/>
+            <w:r>
+              <w:t xml:space="preserve"> = </w:t>
+            </w:r>
+            <w:r>
+              <w:t>13</w:t>
+            </w:r>
+            <w:r>
+              <w:t xml:space="preserve">, </w:t>
+            </w:r>
+          </w:p>
+          <w:p>
+            <w:proofErr w:type="spellStart"/>
+            <w:r>
+              <w:t>currentY</w:t>
+            </w:r>
+            <w:proofErr w:type="spellEnd"/>
+            <w:r>
+              <w:t xml:space="preserve"> = 0</w:t>
+            </w:r>
+          </w:p>
+        </w:tc>
+        <w:tc>
+          <w:tcPr>
+            <w:tcW w:w="2422" w:type="dxa"/>
+          </w:tcPr>
+          <w:p>
+            <w:r>
+              <w:t xml:space="preserve">Arm moves over </w:t>
+            </w:r>
+            <w:r>
+              <w:t xml:space="preserve">a space without </w:t>
+            </w:r>
             <w:proofErr w:type="gramStart"/>
             <w:r>
-              <w:t>newLine</w:t>
+              <w:t xml:space="preserve">drawing </w:t>
+            </w:r>
+            <w:r>
+              <w:t xml:space="preserve"> </w:t>
+            </w:r>
+            <w:proofErr w:type="spellStart"/>
+            <w:r>
+              <w:t>currentX</w:t>
             </w:r>
             <w:proofErr w:type="spellEnd"/>
-            <w:r>
-              <w:t>(</w:t>
-            </w:r>
             <w:proofErr w:type="gramEnd"/>
             <w:r>
-              <w:t>)</w:t>
-            </w:r>
-          </w:p>
-        </w:tc>
-        <w:tc>
-          <w:tcPr>
-            <w:tcW w:w="1667" w:type="dxa"/>
-          </w:tcPr>
-          <w:p>
-            <w:r>
-              <w:t>Move to ne</w:t>
-            </w:r>
-            <w:r>
-              <w:t xml:space="preserve">w </w:t>
-            </w:r>
-            <w:r>
-              <w:t>line</w:t>
-            </w:r>
-          </w:p>
-        </w:tc>
-        <w:tc>
-          <w:tcPr>
-            <w:tcW w:w="2594" w:type="dxa"/>
-          </w:tcPr>
-          <w:p>
+              <w:t xml:space="preserve"> = </w:t>
+            </w:r>
+          </w:p>
+          <w:p>
+            <w:r>
+              <w:t>13 +</w:t>
+            </w:r>
+            <w:r>
+              <w:t xml:space="preserve"> 5.0f * </w:t>
+            </w:r>
             <w:proofErr w:type="spellStart"/>
             <w:r>
-              <w:t>currentX</w:t>
+              <w:t>scaleFacto</w:t>
+            </w:r>
+            <w:r>
+              <w:t>r</w:t>
             </w:r>
             <w:proofErr w:type="spellEnd"/>
+          </w:p>
+          <w:p>
+            <w:r>
+              <w:t xml:space="preserve">, </w:t>
+            </w:r>
+            <w:proofErr w:type="spellStart"/>
+            <w:r>
+              <w:t>currentY</w:t>
+            </w:r>
+            <w:proofErr w:type="spellEnd"/>
             <w:r>
               <w:t xml:space="preserve"> = </w:t>
             </w:r>
             <w:r>
-              <w:t>13</w:t>
-            </w:r>
-            <w:r>
-              <w:t xml:space="preserve">, </w:t>
-            </w:r>
-            <w:proofErr w:type="spellStart"/>
-            <w:r>
-              <w:t>currentY</w:t>
-            </w:r>
-            <w:proofErr w:type="spellEnd"/>
-            <w:r>
-              <w:t xml:space="preserve"> = 0</w:t>
-            </w:r>
-          </w:p>
-        </w:tc>
-        <w:tc>
-          <w:tcPr>
-            <w:tcW w:w="2422" w:type="dxa"/>
-          </w:tcPr>
-          <w:p>
-            <w:r>
-              <w:t xml:space="preserve">Arm moves over a new line </w:t>
-            </w:r>
-            <w:proofErr w:type="spellStart"/>
-            <w:r>
-              <w:t>currentX</w:t>
-            </w:r>
-            <w:proofErr w:type="spellEnd"/>
-            <w:r>
-              <w:t xml:space="preserve"> = 0, </w:t>
-            </w:r>
-            <w:proofErr w:type="spellStart"/>
-            <w:r>
-              <w:t>currentY</w:t>
-            </w:r>
-            <w:proofErr w:type="spellEnd"/>
-            <w:r>
-              <w:t xml:space="preserve"> = -5</w:t>
-            </w:r>
-          </w:p>
-        </w:tc>
-      </w:tr>
-      <w:tr>
-        <w:trPr>
-          <w:trHeight w:val="563"/>
-        </w:trPr>
-        <w:tc>
-          <w:tcPr>
-            <w:tcW w:w="2333" w:type="dxa"/>
-          </w:tcPr>
-          <w:p>
-            <w:proofErr w:type="spellStart"/>
-            <w:proofErr w:type="gramStart"/>
-            <w:r>
-              <w:t>newLine</w:t>
-            </w:r>
-            <w:proofErr w:type="spellEnd"/>
-            <w:r>
-              <w:t>(</w:t>
-            </w:r>
-            <w:proofErr w:type="gramEnd"/>
-            <w:r>
-              <w:t>)</w:t>
-            </w:r>
-          </w:p>
-        </w:tc>
-        <w:tc>
-          <w:tcPr>
-            <w:tcW w:w="1667" w:type="dxa"/>
-          </w:tcPr>
-          <w:p>
-            <w:r>
-              <w:t>At bottom of Y</w:t>
-            </w:r>
-          </w:p>
-        </w:tc>
-        <w:tc>
-          <w:tcPr>
-            <w:tcW w:w="2594" w:type="dxa"/>
-          </w:tcPr>
-          <w:p>
-            <w:proofErr w:type="spellStart"/>
-            <w:r>
-              <w:t>currentX</w:t>
-            </w:r>
-            <w:proofErr w:type="spellEnd"/>
-            <w:r>
-              <w:t xml:space="preserve"> = </w:t>
-            </w:r>
-            <w:r>
-              <w:t>13</w:t>
-            </w:r>
-            <w:r>
-              <w:t xml:space="preserve">, </w:t>
-            </w:r>
-            <w:proofErr w:type="spellStart"/>
-            <w:r>
-              <w:t>currentY</w:t>
-            </w:r>
-            <w:proofErr w:type="spellEnd"/>
-            <w:r>
-              <w:t xml:space="preserve"> = </w:t>
-            </w:r>
-            <w:r>
-              <w:t>min</w:t>
-            </w:r>
-          </w:p>
-        </w:tc>
-        <w:tc>
-          <w:tcPr>
-            <w:tcW w:w="2422" w:type="dxa"/>
-          </w:tcPr>
-          <w:p>
-            <w:r>
-              <w:t>Error:</w:t>
-            </w:r>
-            <w:r>
-              <w:t xml:space="preserve"> No more space to move down</w:t>
+              <w:t>0</w:t>
             </w:r>
           </w:p>
         </w:tc>

</xml_diff>